<commit_message>
Wrote Meeting Minutes for 2018-02-14
</commit_message>
<xml_diff>
--- a/Meeting Minutes/Meeting Minutes 2018-02-07.docx
+++ b/Meeting Minutes/Meeting Minutes 2018-02-07.docx
@@ -21,13 +21,15 @@
         <w:rPr>
           <w:i/>
         </w:rPr>
-        <w:t>14</w:t>
-      </w:r>
+        <w:t xml:space="preserve">07 February </w:t>
+      </w:r>
+      <w:bookmarkStart w:id="0" w:name="_GoBack"/>
+      <w:bookmarkEnd w:id="0"/>
       <w:r>
         <w:rPr>
           <w:i/>
         </w:rPr>
-        <w:t xml:space="preserve"> January 2018</w:t>
+        <w:t>2018</w:t>
       </w:r>
     </w:p>
     <w:p>
@@ -81,20 +83,8 @@
       </w:r>
       <w:r>
         <w:br/>
-      </w:r>
-      <w:proofErr w:type="spellStart"/>
-      <w:r>
-        <w:t>Miruna</w:t>
-      </w:r>
-      <w:proofErr w:type="spellEnd"/>
-      <w:r>
-        <w:t xml:space="preserve"> </w:t>
-      </w:r>
-      <w:proofErr w:type="spellStart"/>
-      <w:r>
-        <w:t>Rosca</w:t>
-      </w:r>
-      <w:proofErr w:type="spellEnd"/>
+        <w:t>Miruna Rosca</w:t>
+      </w:r>
     </w:p>
     <w:p>
       <w:r>
@@ -213,15 +203,7 @@
         </w:numPr>
       </w:pPr>
       <w:r>
-        <w:t xml:space="preserve">Storing the machines based on </w:t>
-      </w:r>
-      <w:proofErr w:type="spellStart"/>
-      <w:r>
-        <w:t>enum</w:t>
-      </w:r>
-      <w:proofErr w:type="spellEnd"/>
-      <w:r>
-        <w:t xml:space="preserve"> value</w:t>
+        <w:t>Storing the machines based on enum value</w:t>
       </w:r>
     </w:p>
     <w:p>
@@ -266,8 +248,6 @@
       <w:r>
         <w:t>We heavily discussed how we would teach a player to play our game. We discussed the use of LPM and when/how we should introduce new mechanics to the player. We set up a backlog and started planning our sprints accordingly to allow for a lot of play testing.</w:t>
       </w:r>
-      <w:bookmarkStart w:id="0" w:name="_GoBack"/>
-      <w:bookmarkEnd w:id="0"/>
     </w:p>
     <w:sectPr>
       <w:headerReference w:type="default" r:id="rId7"/>

</xml_diff>